<commit_message>
DOCS: Update GDD, UserStories
</commit_message>
<xml_diff>
--- a/Documentatie/J2P4_Verboom_GDD.docx
+++ b/Documentatie/J2P4_Verboom_GDD.docx
@@ -1,6 +1,6 @@
 
 <file path=word/document.xml><?xml version="1.0" encoding="utf-8"?>
-<w:document xmlns:wpc="http://schemas.microsoft.com/office/word/2010/wordprocessingCanvas" xmlns:cx="http://schemas.microsoft.com/office/drawing/2014/chartex" xmlns:cx1="http://schemas.microsoft.com/office/drawing/2015/9/8/chartex" xmlns:cx2="http://schemas.microsoft.com/office/drawing/2015/10/21/chartex" xmlns:cx3="http://schemas.microsoft.com/office/drawing/2016/5/9/chartex" xmlns:cx4="http://schemas.microsoft.com/office/drawing/2016/5/10/chartex" xmlns:cx5="http://schemas.microsoft.com/office/drawing/2016/5/11/chartex" xmlns:cx6="http://schemas.microsoft.com/office/drawing/2016/5/12/chartex" xmlns:cx7="http://schemas.microsoft.com/office/drawing/2016/5/13/chartex" xmlns:cx8="http://schemas.microsoft.com/office/drawing/2016/5/14/chartex" xmlns:mc="http://schemas.openxmlformats.org/markup-compatibility/2006" xmlns:aink="http://schemas.microsoft.com/office/drawing/2016/ink" xmlns:am3d="http://schemas.microsoft.com/office/drawing/2017/model3d" xmlns:o="urn:schemas-microsoft-com:office:office" xmlns:oel="http://schemas.microsoft.com/office/2019/extlst" xmlns:r="http://schemas.openxmlformats.org/officeDocument/2006/relationships" xmlns:m="http://schemas.openxmlformats.org/officeDocument/2006/math" xmlns:v="urn:schemas-microsoft-com:vml" xmlns:wp14="http://schemas.microsoft.com/office/word/2010/wordprocessingDrawing" xmlns:wp="http://schemas.openxmlformats.org/drawingml/2006/wordprocessingDrawing" xmlns:w10="urn:schemas-microsoft-com:office:word" xmlns:w="http://schemas.openxmlformats.org/wordprocessingml/2006/main" xmlns:w14="http://schemas.microsoft.com/office/word/2010/wordml" xmlns:w15="http://schemas.microsoft.com/office/word/2012/wordml" xmlns:w16cex="http://schemas.microsoft.com/office/word/2018/wordml/cex" xmlns:w16cid="http://schemas.microsoft.com/office/word/2016/wordml/cid" xmlns:w16="http://schemas.microsoft.com/office/word/2018/wordml" xmlns:w16du="http://schemas.microsoft.com/office/word/2023/wordml/word16du" xmlns:w16sdtdh="http://schemas.microsoft.com/office/word/2020/wordml/sdtdatahash" xmlns:w16se="http://schemas.microsoft.com/office/word/2015/wordml/symex" xmlns:wpg="http://schemas.microsoft.com/office/word/2010/wordprocessingGroup" xmlns:wpi="http://schemas.microsoft.com/office/word/2010/wordprocessingInk" xmlns:wne="http://schemas.microsoft.com/office/word/2006/wordml" xmlns:wps="http://schemas.microsoft.com/office/word/2010/wordprocessingShape" mc:Ignorable="w14 w15 w16se w16cid w16 w16cex w16sdtdh w16du wp14">
+<w:document xmlns:wpc="http://schemas.microsoft.com/office/word/2010/wordprocessingCanvas" xmlns:cx="http://schemas.microsoft.com/office/drawing/2014/chartex" xmlns:cx1="http://schemas.microsoft.com/office/drawing/2015/9/8/chartex" xmlns:cx2="http://schemas.microsoft.com/office/drawing/2015/10/21/chartex" xmlns:cx3="http://schemas.microsoft.com/office/drawing/2016/5/9/chartex" xmlns:cx4="http://schemas.microsoft.com/office/drawing/2016/5/10/chartex" xmlns:cx5="http://schemas.microsoft.com/office/drawing/2016/5/11/chartex" xmlns:cx6="http://schemas.microsoft.com/office/drawing/2016/5/12/chartex" xmlns:cx7="http://schemas.microsoft.com/office/drawing/2016/5/13/chartex" xmlns:cx8="http://schemas.microsoft.com/office/drawing/2016/5/14/chartex" xmlns:mc="http://schemas.openxmlformats.org/markup-compatibility/2006" xmlns:aink="http://schemas.microsoft.com/office/drawing/2016/ink" xmlns:am3d="http://schemas.microsoft.com/office/drawing/2017/model3d" xmlns:o="urn:schemas-microsoft-com:office:office" xmlns:oel="http://schemas.microsoft.com/office/2019/extlst" xmlns:r="http://schemas.openxmlformats.org/officeDocument/2006/relationships" xmlns:m="http://schemas.openxmlformats.org/officeDocument/2006/math" xmlns:v="urn:schemas-microsoft-com:vml" xmlns:wp14="http://schemas.microsoft.com/office/word/2010/wordprocessingDrawing" xmlns:wp="http://schemas.openxmlformats.org/drawingml/2006/wordprocessingDrawing" xmlns:w10="urn:schemas-microsoft-com:office:word" xmlns:w="http://schemas.openxmlformats.org/wordprocessingml/2006/main" xmlns:w14="http://schemas.microsoft.com/office/word/2010/wordml" xmlns:w15="http://schemas.microsoft.com/office/word/2012/wordml" xmlns:w16cex="http://schemas.microsoft.com/office/word/2018/wordml/cex" xmlns:w16cid="http://schemas.microsoft.com/office/word/2016/wordml/cid" xmlns:w16="http://schemas.microsoft.com/office/word/2018/wordml" xmlns:w16du="http://schemas.microsoft.com/office/word/2023/wordml/word16du" xmlns:w16sdtdh="http://schemas.microsoft.com/office/word/2020/wordml/sdtdatahash" xmlns:w16sdtfl="http://schemas.microsoft.com/office/word/2024/wordml/sdtformatlock" xmlns:w16se="http://schemas.microsoft.com/office/word/2015/wordml/symex" xmlns:wpg="http://schemas.microsoft.com/office/word/2010/wordprocessingGroup" xmlns:wpi="http://schemas.microsoft.com/office/word/2010/wordprocessingInk" xmlns:wne="http://schemas.microsoft.com/office/word/2006/wordml" xmlns:wps="http://schemas.microsoft.com/office/word/2010/wordprocessingShape" mc:Ignorable="w14 w15 w16se w16cid w16 w16cex w16sdtdh w16sdtfl w16du wp14">
   <w:body>
     <w:p>
       <w:pPr>
@@ -278,6 +278,9 @@
                             <w:r>
                               <w:t xml:space="preserve">Voor- en achternaam: </w:t>
                             </w:r>
+                            <w:r>
+                              <w:t>Jeroen Verboom</w:t>
+                            </w:r>
                           </w:p>
                           <w:p>
                             <w:pPr>
@@ -285,6 +288,9 @@
                             </w:pPr>
                             <w:r>
                               <w:t xml:space="preserve">Leerling nummer: </w:t>
+                            </w:r>
+                            <w:r>
+                              <w:t>0357842</w:t>
                             </w:r>
                           </w:p>
                           <w:p>
@@ -294,6 +300,9 @@
                             <w:r>
                               <w:t xml:space="preserve">Datum: </w:t>
                             </w:r>
+                            <w:r>
+                              <w:t>maandag 23 juni 2025</w:t>
+                            </w:r>
                           </w:p>
                           <w:p>
                             <w:pPr>
@@ -301,6 +310,9 @@
                             </w:pPr>
                             <w:r>
                               <w:t xml:space="preserve">Versie: </w:t>
+                            </w:r>
+                            <w:r>
+                              <w:t>1</w:t>
                             </w:r>
                           </w:p>
                         </w:txbxContent>
@@ -336,6 +348,9 @@
                       <w:r>
                         <w:t xml:space="preserve">Voor- en achternaam: </w:t>
                       </w:r>
+                      <w:r>
+                        <w:t>Jeroen Verboom</w:t>
+                      </w:r>
                     </w:p>
                     <w:p>
                       <w:pPr>
@@ -343,6 +358,9 @@
                       </w:pPr>
                       <w:r>
                         <w:t xml:space="preserve">Leerling nummer: </w:t>
+                      </w:r>
+                      <w:r>
+                        <w:t>0357842</w:t>
                       </w:r>
                     </w:p>
                     <w:p>
@@ -352,6 +370,9 @@
                       <w:r>
                         <w:t xml:space="preserve">Datum: </w:t>
                       </w:r>
+                      <w:r>
+                        <w:t>maandag 23 juni 2025</w:t>
+                      </w:r>
                     </w:p>
                     <w:p>
                       <w:pPr>
@@ -359,6 +380,9 @@
                       </w:pPr>
                       <w:r>
                         <w:t xml:space="preserve">Versie: </w:t>
+                      </w:r>
+                      <w:r>
+                        <w:t>1</w:t>
                       </w:r>
                     </w:p>
                   </w:txbxContent>
@@ -378,7 +402,7 @@
     </w:p>
     <w:p>
       <w:pPr>
-        <w:pStyle w:val="Kop1"/>
+        <w:pStyle w:val="Heading1"/>
       </w:pPr>
       <w:bookmarkStart w:id="0" w:name="_Toc164783169"/>
       <w:r>
@@ -460,7 +484,7 @@
     </w:p>
     <w:tbl>
       <w:tblPr>
-        <w:tblStyle w:val="Tabelrasterlicht"/>
+        <w:tblStyle w:val="TableGridLight"/>
         <w:tblW w:w="0" w:type="auto"/>
         <w:tblLook w:val="04A0" w:firstRow="1" w:lastRow="0" w:firstColumn="1" w:lastColumn="0" w:noHBand="0" w:noVBand="1"/>
       </w:tblPr>
@@ -508,6 +532,15 @@
                 <w:bCs/>
               </w:rPr>
             </w:pPr>
+            <w:proofErr w:type="spellStart"/>
+            <w:r>
+              <w:rPr>
+                <w:b/>
+                <w:bCs/>
+              </w:rPr>
+              <w:t>Tetris</w:t>
+            </w:r>
+            <w:proofErr w:type="spellEnd"/>
           </w:p>
         </w:tc>
       </w:tr>
@@ -558,6 +591,43 @@
                 <w:bCs/>
               </w:rPr>
             </w:pPr>
+            <w:r>
+              <w:rPr>
+                <w:b/>
+                <w:bCs/>
+              </w:rPr>
+              <w:t>Abstract puzzel spel met Russisch</w:t>
+            </w:r>
+            <w:r>
+              <w:rPr>
+                <w:b/>
+                <w:bCs/>
+              </w:rPr>
+              <w:t xml:space="preserve">e inspiratie te merken aan de </w:t>
+            </w:r>
+            <w:proofErr w:type="spellStart"/>
+            <w:r>
+              <w:rPr>
+                <w:b/>
+                <w:bCs/>
+              </w:rPr>
+              <w:t>russische</w:t>
+            </w:r>
+            <w:proofErr w:type="spellEnd"/>
+            <w:r>
+              <w:rPr>
+                <w:b/>
+                <w:bCs/>
+              </w:rPr>
+              <w:t xml:space="preserve"> volksmuziek en de plaatjes van Russische architectuur</w:t>
+            </w:r>
+            <w:r>
+              <w:rPr>
+                <w:b/>
+                <w:bCs/>
+              </w:rPr>
+              <w:t>.</w:t>
+            </w:r>
           </w:p>
         </w:tc>
       </w:tr>
@@ -608,6 +678,13 @@
                 <w:bCs/>
               </w:rPr>
             </w:pPr>
+            <w:r>
+              <w:rPr>
+                <w:b/>
+                <w:bCs/>
+              </w:rPr>
+              <w:t>Casual gamers, Puzzel liefhebbers</w:t>
+            </w:r>
           </w:p>
         </w:tc>
       </w:tr>
@@ -654,6 +731,29 @@
                 <w:bCs/>
               </w:rPr>
             </w:pPr>
+            <w:r>
+              <w:rPr>
+                <w:b/>
+                <w:bCs/>
+              </w:rPr>
+              <w:t>Puzzelspel waarbij de speler probeert blokjes (</w:t>
+            </w:r>
+            <w:proofErr w:type="spellStart"/>
+            <w:r>
+              <w:rPr>
+                <w:b/>
+                <w:bCs/>
+              </w:rPr>
+              <w:t>Tetromino’s</w:t>
+            </w:r>
+            <w:proofErr w:type="spellEnd"/>
+            <w:r>
+              <w:rPr>
+                <w:b/>
+                <w:bCs/>
+              </w:rPr>
+              <w:t>) zo te draaien, dat ze een horizontale lijn maken en dan verdwijnen en score geven.</w:t>
+            </w:r>
           </w:p>
         </w:tc>
       </w:tr>
@@ -700,6 +800,27 @@
                 <w:bCs/>
               </w:rPr>
             </w:pPr>
+            <w:r>
+              <w:rPr>
+                <w:b/>
+                <w:bCs/>
+              </w:rPr>
+              <w:t>Steeds proberen een hogere score te behalen</w:t>
+            </w:r>
+            <w:r>
+              <w:rPr>
+                <w:b/>
+                <w:bCs/>
+              </w:rPr>
+              <w:t xml:space="preserve"> / zo lang mogelijk doorgaan terwijl het spel steeds sneller wordt</w:t>
+            </w:r>
+            <w:r>
+              <w:rPr>
+                <w:b/>
+                <w:bCs/>
+              </w:rPr>
+              <w:t>.</w:t>
+            </w:r>
           </w:p>
         </w:tc>
       </w:tr>
@@ -748,6 +869,27 @@
                 <w:bCs/>
               </w:rPr>
             </w:pPr>
+            <w:r>
+              <w:rPr>
+                <w:b/>
+                <w:bCs/>
+              </w:rPr>
+              <w:t>Pixel-art</w:t>
+            </w:r>
+            <w:r>
+              <w:rPr>
+                <w:b/>
+                <w:bCs/>
+              </w:rPr>
+              <w:t xml:space="preserve"> in 4 verschillende tonen monochrome</w:t>
+            </w:r>
+            <w:r>
+              <w:rPr>
+                <w:b/>
+                <w:bCs/>
+              </w:rPr>
+              <w:t>, Verschillende texturen om het spel visueel interessanter te maken.</w:t>
+            </w:r>
           </w:p>
         </w:tc>
       </w:tr>
@@ -803,9 +945,43 @@
               <w:rPr>
                 <w:b/>
                 <w:bCs/>
-                <w:lang w:val="en-US"/>
               </w:rPr>
             </w:pPr>
+            <w:r>
+              <w:rPr>
+                <w:b/>
+                <w:bCs/>
+              </w:rPr>
+              <w:t xml:space="preserve">Een </w:t>
+            </w:r>
+            <w:r>
+              <w:rPr>
+                <w:b/>
+                <w:bCs/>
+              </w:rPr>
+              <w:t>spel wat nooit gaat vervelen</w:t>
+            </w:r>
+            <w:r>
+              <w:rPr>
+                <w:b/>
+                <w:bCs/>
+              </w:rPr>
+              <w:t>, en je overal kan spelen door de Game Boy</w:t>
+            </w:r>
+            <w:r>
+              <w:rPr>
+                <w:b/>
+                <w:bCs/>
+              </w:rPr>
+              <w:t>™️</w:t>
+            </w:r>
+            <w:r>
+              <w:rPr>
+                <w:b/>
+                <w:bCs/>
+              </w:rPr>
+              <w:t>.</w:t>
+            </w:r>
           </w:p>
         </w:tc>
       </w:tr>
@@ -857,12 +1033,152 @@
           </w:tcPr>
           <w:p>
             <w:pPr>
-              <w:rPr>
-                <w:b/>
-                <w:bCs/>
-                <w:lang w:val="en-US"/>
+              <w:pStyle w:val="ListParagraph"/>
+              <w:numPr>
+                <w:ilvl w:val="0"/>
+                <w:numId w:val="5"/>
+              </w:numPr>
+              <w:rPr>
+                <w:b/>
+                <w:bCs/>
               </w:rPr>
             </w:pPr>
+            <w:r>
+              <w:rPr>
+                <w:b/>
+                <w:bCs/>
+              </w:rPr>
+              <w:t xml:space="preserve">Blokjes vallen </w:t>
+            </w:r>
+            <w:r>
+              <w:rPr>
+                <w:b/>
+                <w:bCs/>
+              </w:rPr>
+              <w:t xml:space="preserve">automatisch </w:t>
+            </w:r>
+            <w:r>
+              <w:rPr>
+                <w:b/>
+                <w:bCs/>
+              </w:rPr>
+              <w:t>naar beneden</w:t>
+            </w:r>
+          </w:p>
+          <w:p>
+            <w:pPr>
+              <w:pStyle w:val="ListParagraph"/>
+              <w:rPr>
+                <w:b/>
+                <w:bCs/>
+              </w:rPr>
+            </w:pPr>
+          </w:p>
+          <w:p>
+            <w:pPr>
+              <w:pStyle w:val="ListParagraph"/>
+              <w:numPr>
+                <w:ilvl w:val="0"/>
+                <w:numId w:val="5"/>
+              </w:numPr>
+              <w:rPr>
+                <w:b/>
+                <w:bCs/>
+              </w:rPr>
+            </w:pPr>
+            <w:r>
+              <w:rPr>
+                <w:b/>
+                <w:bCs/>
+              </w:rPr>
+              <w:t>Bij een complete horizontale lijn verdwijnt deze een geeft score</w:t>
+            </w:r>
+          </w:p>
+          <w:p>
+            <w:pPr>
+              <w:rPr>
+                <w:b/>
+                <w:bCs/>
+              </w:rPr>
+            </w:pPr>
+          </w:p>
+          <w:p>
+            <w:pPr>
+              <w:pStyle w:val="ListParagraph"/>
+              <w:numPr>
+                <w:ilvl w:val="0"/>
+                <w:numId w:val="5"/>
+              </w:numPr>
+              <w:rPr>
+                <w:b/>
+                <w:bCs/>
+              </w:rPr>
+            </w:pPr>
+            <w:r>
+              <w:rPr>
+                <w:b/>
+                <w:bCs/>
+              </w:rPr>
+              <w:t>Je kan de blokjes per 90 graden draaien</w:t>
+            </w:r>
+          </w:p>
+          <w:p>
+            <w:pPr>
+              <w:pStyle w:val="ListParagraph"/>
+              <w:rPr>
+                <w:b/>
+                <w:bCs/>
+              </w:rPr>
+            </w:pPr>
+          </w:p>
+          <w:p>
+            <w:pPr>
+              <w:pStyle w:val="ListParagraph"/>
+              <w:numPr>
+                <w:ilvl w:val="0"/>
+                <w:numId w:val="5"/>
+              </w:numPr>
+              <w:rPr>
+                <w:b/>
+                <w:bCs/>
+              </w:rPr>
+            </w:pPr>
+            <w:r>
+              <w:rPr>
+                <w:b/>
+                <w:bCs/>
+              </w:rPr>
+              <w:t>Je kan de blokjes sneller naar beneden laten vallen</w:t>
+            </w:r>
+          </w:p>
+          <w:p>
+            <w:pPr>
+              <w:pStyle w:val="ListParagraph"/>
+              <w:rPr>
+                <w:b/>
+                <w:bCs/>
+              </w:rPr>
+            </w:pPr>
+          </w:p>
+          <w:p>
+            <w:pPr>
+              <w:pStyle w:val="ListParagraph"/>
+              <w:numPr>
+                <w:ilvl w:val="0"/>
+                <w:numId w:val="5"/>
+              </w:numPr>
+              <w:rPr>
+                <w:b/>
+                <w:bCs/>
+              </w:rPr>
+            </w:pPr>
+            <w:r>
+              <w:rPr>
+                <w:b/>
+                <w:bCs/>
+              </w:rPr>
+              <w:t>Het spel word geleidelijk sneller</w:t>
+            </w:r>
           </w:p>
         </w:tc>
       </w:tr>
@@ -892,7 +1208,7 @@
 </file>
 
 <file path=word/endnotes.xml><?xml version="1.0" encoding="utf-8"?>
-<w:endnotes xmlns:wpc="http://schemas.microsoft.com/office/word/2010/wordprocessingCanvas" xmlns:cx="http://schemas.microsoft.com/office/drawing/2014/chartex" xmlns:cx1="http://schemas.microsoft.com/office/drawing/2015/9/8/chartex" xmlns:cx2="http://schemas.microsoft.com/office/drawing/2015/10/21/chartex" xmlns:cx3="http://schemas.microsoft.com/office/drawing/2016/5/9/chartex" xmlns:cx4="http://schemas.microsoft.com/office/drawing/2016/5/10/chartex" xmlns:cx5="http://schemas.microsoft.com/office/drawing/2016/5/11/chartex" xmlns:cx6="http://schemas.microsoft.com/office/drawing/2016/5/12/chartex" xmlns:cx7="http://schemas.microsoft.com/office/drawing/2016/5/13/chartex" xmlns:cx8="http://schemas.microsoft.com/office/drawing/2016/5/14/chartex" xmlns:mc="http://schemas.openxmlformats.org/markup-compatibility/2006" xmlns:aink="http://schemas.microsoft.com/office/drawing/2016/ink" xmlns:am3d="http://schemas.microsoft.com/office/drawing/2017/model3d" xmlns:o="urn:schemas-microsoft-com:office:office" xmlns:oel="http://schemas.microsoft.com/office/2019/extlst" xmlns:r="http://schemas.openxmlformats.org/officeDocument/2006/relationships" xmlns:m="http://schemas.openxmlformats.org/officeDocument/2006/math" xmlns:v="urn:schemas-microsoft-com:vml" xmlns:wp14="http://schemas.microsoft.com/office/word/2010/wordprocessingDrawing" xmlns:wp="http://schemas.openxmlformats.org/drawingml/2006/wordprocessingDrawing" xmlns:w10="urn:schemas-microsoft-com:office:word" xmlns:w="http://schemas.openxmlformats.org/wordprocessingml/2006/main" xmlns:w14="http://schemas.microsoft.com/office/word/2010/wordml" xmlns:w15="http://schemas.microsoft.com/office/word/2012/wordml" xmlns:w16cex="http://schemas.microsoft.com/office/word/2018/wordml/cex" xmlns:w16cid="http://schemas.microsoft.com/office/word/2016/wordml/cid" xmlns:w16="http://schemas.microsoft.com/office/word/2018/wordml" xmlns:w16du="http://schemas.microsoft.com/office/word/2023/wordml/word16du" xmlns:w16sdtdh="http://schemas.microsoft.com/office/word/2020/wordml/sdtdatahash" xmlns:w16se="http://schemas.microsoft.com/office/word/2015/wordml/symex" xmlns:wpg="http://schemas.microsoft.com/office/word/2010/wordprocessingGroup" xmlns:wpi="http://schemas.microsoft.com/office/word/2010/wordprocessingInk" xmlns:wne="http://schemas.microsoft.com/office/word/2006/wordml" xmlns:wps="http://schemas.microsoft.com/office/word/2010/wordprocessingShape" mc:Ignorable="w14 w15 w16se w16cid w16 w16cex w16sdtdh w16du wp14">
+<w:endnotes xmlns:wpc="http://schemas.microsoft.com/office/word/2010/wordprocessingCanvas" xmlns:cx="http://schemas.microsoft.com/office/drawing/2014/chartex" xmlns:cx1="http://schemas.microsoft.com/office/drawing/2015/9/8/chartex" xmlns:cx2="http://schemas.microsoft.com/office/drawing/2015/10/21/chartex" xmlns:cx3="http://schemas.microsoft.com/office/drawing/2016/5/9/chartex" xmlns:cx4="http://schemas.microsoft.com/office/drawing/2016/5/10/chartex" xmlns:cx5="http://schemas.microsoft.com/office/drawing/2016/5/11/chartex" xmlns:cx6="http://schemas.microsoft.com/office/drawing/2016/5/12/chartex" xmlns:cx7="http://schemas.microsoft.com/office/drawing/2016/5/13/chartex" xmlns:cx8="http://schemas.microsoft.com/office/drawing/2016/5/14/chartex" xmlns:mc="http://schemas.openxmlformats.org/markup-compatibility/2006" xmlns:aink="http://schemas.microsoft.com/office/drawing/2016/ink" xmlns:am3d="http://schemas.microsoft.com/office/drawing/2017/model3d" xmlns:o="urn:schemas-microsoft-com:office:office" xmlns:oel="http://schemas.microsoft.com/office/2019/extlst" xmlns:r="http://schemas.openxmlformats.org/officeDocument/2006/relationships" xmlns:m="http://schemas.openxmlformats.org/officeDocument/2006/math" xmlns:v="urn:schemas-microsoft-com:vml" xmlns:wp14="http://schemas.microsoft.com/office/word/2010/wordprocessingDrawing" xmlns:wp="http://schemas.openxmlformats.org/drawingml/2006/wordprocessingDrawing" xmlns:w10="urn:schemas-microsoft-com:office:word" xmlns:w="http://schemas.openxmlformats.org/wordprocessingml/2006/main" xmlns:w14="http://schemas.microsoft.com/office/word/2010/wordml" xmlns:w15="http://schemas.microsoft.com/office/word/2012/wordml" xmlns:w16cex="http://schemas.microsoft.com/office/word/2018/wordml/cex" xmlns:w16cid="http://schemas.microsoft.com/office/word/2016/wordml/cid" xmlns:w16="http://schemas.microsoft.com/office/word/2018/wordml" xmlns:w16du="http://schemas.microsoft.com/office/word/2023/wordml/word16du" xmlns:w16sdtdh="http://schemas.microsoft.com/office/word/2020/wordml/sdtdatahash" xmlns:w16sdtfl="http://schemas.microsoft.com/office/word/2024/wordml/sdtformatlock" xmlns:w16se="http://schemas.microsoft.com/office/word/2015/wordml/symex" xmlns:wpg="http://schemas.microsoft.com/office/word/2010/wordprocessingGroup" xmlns:wpi="http://schemas.microsoft.com/office/word/2010/wordprocessingInk" xmlns:wne="http://schemas.microsoft.com/office/word/2006/wordml" xmlns:wps="http://schemas.microsoft.com/office/word/2010/wordprocessingShape" mc:Ignorable="w14 w15 w16se w16cid w16 w16cex w16sdtdh w16sdtfl w16du wp14">
   <w:endnote w:type="separator" w:id="-1">
     <w:p>
       <w:pPr>
@@ -917,7 +1233,7 @@
 </file>
 
 <file path=word/footer1.xml><?xml version="1.0" encoding="utf-8"?>
-<w:ftr xmlns:wpc="http://schemas.microsoft.com/office/word/2010/wordprocessingCanvas" xmlns:cx="http://schemas.microsoft.com/office/drawing/2014/chartex" xmlns:cx1="http://schemas.microsoft.com/office/drawing/2015/9/8/chartex" xmlns:cx2="http://schemas.microsoft.com/office/drawing/2015/10/21/chartex" xmlns:cx3="http://schemas.microsoft.com/office/drawing/2016/5/9/chartex" xmlns:cx4="http://schemas.microsoft.com/office/drawing/2016/5/10/chartex" xmlns:cx5="http://schemas.microsoft.com/office/drawing/2016/5/11/chartex" xmlns:cx6="http://schemas.microsoft.com/office/drawing/2016/5/12/chartex" xmlns:cx7="http://schemas.microsoft.com/office/drawing/2016/5/13/chartex" xmlns:cx8="http://schemas.microsoft.com/office/drawing/2016/5/14/chartex" xmlns:mc="http://schemas.openxmlformats.org/markup-compatibility/2006" xmlns:aink="http://schemas.microsoft.com/office/drawing/2016/ink" xmlns:am3d="http://schemas.microsoft.com/office/drawing/2017/model3d" xmlns:o="urn:schemas-microsoft-com:office:office" xmlns:oel="http://schemas.microsoft.com/office/2019/extlst" xmlns:r="http://schemas.openxmlformats.org/officeDocument/2006/relationships" xmlns:m="http://schemas.openxmlformats.org/officeDocument/2006/math" xmlns:v="urn:schemas-microsoft-com:vml" xmlns:wp14="http://schemas.microsoft.com/office/word/2010/wordprocessingDrawing" xmlns:wp="http://schemas.openxmlformats.org/drawingml/2006/wordprocessingDrawing" xmlns:w10="urn:schemas-microsoft-com:office:word" xmlns:w="http://schemas.openxmlformats.org/wordprocessingml/2006/main" xmlns:w14="http://schemas.microsoft.com/office/word/2010/wordml" xmlns:w15="http://schemas.microsoft.com/office/word/2012/wordml" xmlns:w16cex="http://schemas.microsoft.com/office/word/2018/wordml/cex" xmlns:w16cid="http://schemas.microsoft.com/office/word/2016/wordml/cid" xmlns:w16="http://schemas.microsoft.com/office/word/2018/wordml" xmlns:w16du="http://schemas.microsoft.com/office/word/2023/wordml/word16du" xmlns:w16sdtdh="http://schemas.microsoft.com/office/word/2020/wordml/sdtdatahash" xmlns:w16se="http://schemas.microsoft.com/office/word/2015/wordml/symex" xmlns:wpg="http://schemas.microsoft.com/office/word/2010/wordprocessingGroup" xmlns:wpi="http://schemas.microsoft.com/office/word/2010/wordprocessingInk" xmlns:wne="http://schemas.microsoft.com/office/word/2006/wordml" xmlns:wps="http://schemas.microsoft.com/office/word/2010/wordprocessingShape" mc:Ignorable="w14 w15 w16se w16cid w16 w16cex w16sdtdh w16du wp14">
+<w:ftr xmlns:wpc="http://schemas.microsoft.com/office/word/2010/wordprocessingCanvas" xmlns:cx="http://schemas.microsoft.com/office/drawing/2014/chartex" xmlns:cx1="http://schemas.microsoft.com/office/drawing/2015/9/8/chartex" xmlns:cx2="http://schemas.microsoft.com/office/drawing/2015/10/21/chartex" xmlns:cx3="http://schemas.microsoft.com/office/drawing/2016/5/9/chartex" xmlns:cx4="http://schemas.microsoft.com/office/drawing/2016/5/10/chartex" xmlns:cx5="http://schemas.microsoft.com/office/drawing/2016/5/11/chartex" xmlns:cx6="http://schemas.microsoft.com/office/drawing/2016/5/12/chartex" xmlns:cx7="http://schemas.microsoft.com/office/drawing/2016/5/13/chartex" xmlns:cx8="http://schemas.microsoft.com/office/drawing/2016/5/14/chartex" xmlns:mc="http://schemas.openxmlformats.org/markup-compatibility/2006" xmlns:aink="http://schemas.microsoft.com/office/drawing/2016/ink" xmlns:am3d="http://schemas.microsoft.com/office/drawing/2017/model3d" xmlns:o="urn:schemas-microsoft-com:office:office" xmlns:oel="http://schemas.microsoft.com/office/2019/extlst" xmlns:r="http://schemas.openxmlformats.org/officeDocument/2006/relationships" xmlns:m="http://schemas.openxmlformats.org/officeDocument/2006/math" xmlns:v="urn:schemas-microsoft-com:vml" xmlns:wp14="http://schemas.microsoft.com/office/word/2010/wordprocessingDrawing" xmlns:wp="http://schemas.openxmlformats.org/drawingml/2006/wordprocessingDrawing" xmlns:w10="urn:schemas-microsoft-com:office:word" xmlns:w="http://schemas.openxmlformats.org/wordprocessingml/2006/main" xmlns:w14="http://schemas.microsoft.com/office/word/2010/wordml" xmlns:w15="http://schemas.microsoft.com/office/word/2012/wordml" xmlns:w16cex="http://schemas.microsoft.com/office/word/2018/wordml/cex" xmlns:w16cid="http://schemas.microsoft.com/office/word/2016/wordml/cid" xmlns:w16="http://schemas.microsoft.com/office/word/2018/wordml" xmlns:w16du="http://schemas.microsoft.com/office/word/2023/wordml/word16du" xmlns:w16sdtdh="http://schemas.microsoft.com/office/word/2020/wordml/sdtdatahash" xmlns:w16sdtfl="http://schemas.microsoft.com/office/word/2024/wordml/sdtformatlock" xmlns:w16se="http://schemas.microsoft.com/office/word/2015/wordml/symex" xmlns:wpg="http://schemas.microsoft.com/office/word/2010/wordprocessingGroup" xmlns:wpi="http://schemas.microsoft.com/office/word/2010/wordprocessingInk" xmlns:wne="http://schemas.microsoft.com/office/word/2006/wordml" xmlns:wps="http://schemas.microsoft.com/office/word/2010/wordprocessingShape" mc:Ignorable="w14 w15 w16se w16cid w16 w16cex w16sdtdh w16sdtfl w16du wp14">
   <w:p>
     <w:pPr>
       <w:pBdr>
@@ -1176,7 +1492,7 @@
 </file>
 
 <file path=word/footnotes.xml><?xml version="1.0" encoding="utf-8"?>
-<w:footnotes xmlns:wpc="http://schemas.microsoft.com/office/word/2010/wordprocessingCanvas" xmlns:cx="http://schemas.microsoft.com/office/drawing/2014/chartex" xmlns:cx1="http://schemas.microsoft.com/office/drawing/2015/9/8/chartex" xmlns:cx2="http://schemas.microsoft.com/office/drawing/2015/10/21/chartex" xmlns:cx3="http://schemas.microsoft.com/office/drawing/2016/5/9/chartex" xmlns:cx4="http://schemas.microsoft.com/office/drawing/2016/5/10/chartex" xmlns:cx5="http://schemas.microsoft.com/office/drawing/2016/5/11/chartex" xmlns:cx6="http://schemas.microsoft.com/office/drawing/2016/5/12/chartex" xmlns:cx7="http://schemas.microsoft.com/office/drawing/2016/5/13/chartex" xmlns:cx8="http://schemas.microsoft.com/office/drawing/2016/5/14/chartex" xmlns:mc="http://schemas.openxmlformats.org/markup-compatibility/2006" xmlns:aink="http://schemas.microsoft.com/office/drawing/2016/ink" xmlns:am3d="http://schemas.microsoft.com/office/drawing/2017/model3d" xmlns:o="urn:schemas-microsoft-com:office:office" xmlns:oel="http://schemas.microsoft.com/office/2019/extlst" xmlns:r="http://schemas.openxmlformats.org/officeDocument/2006/relationships" xmlns:m="http://schemas.openxmlformats.org/officeDocument/2006/math" xmlns:v="urn:schemas-microsoft-com:vml" xmlns:wp14="http://schemas.microsoft.com/office/word/2010/wordprocessingDrawing" xmlns:wp="http://schemas.openxmlformats.org/drawingml/2006/wordprocessingDrawing" xmlns:w10="urn:schemas-microsoft-com:office:word" xmlns:w="http://schemas.openxmlformats.org/wordprocessingml/2006/main" xmlns:w14="http://schemas.microsoft.com/office/word/2010/wordml" xmlns:w15="http://schemas.microsoft.com/office/word/2012/wordml" xmlns:w16cex="http://schemas.microsoft.com/office/word/2018/wordml/cex" xmlns:w16cid="http://schemas.microsoft.com/office/word/2016/wordml/cid" xmlns:w16="http://schemas.microsoft.com/office/word/2018/wordml" xmlns:w16du="http://schemas.microsoft.com/office/word/2023/wordml/word16du" xmlns:w16sdtdh="http://schemas.microsoft.com/office/word/2020/wordml/sdtdatahash" xmlns:w16se="http://schemas.microsoft.com/office/word/2015/wordml/symex" xmlns:wpg="http://schemas.microsoft.com/office/word/2010/wordprocessingGroup" xmlns:wpi="http://schemas.microsoft.com/office/word/2010/wordprocessingInk" xmlns:wne="http://schemas.microsoft.com/office/word/2006/wordml" xmlns:wps="http://schemas.microsoft.com/office/word/2010/wordprocessingShape" mc:Ignorable="w14 w15 w16se w16cid w16 w16cex w16sdtdh w16du wp14">
+<w:footnotes xmlns:wpc="http://schemas.microsoft.com/office/word/2010/wordprocessingCanvas" xmlns:cx="http://schemas.microsoft.com/office/drawing/2014/chartex" xmlns:cx1="http://schemas.microsoft.com/office/drawing/2015/9/8/chartex" xmlns:cx2="http://schemas.microsoft.com/office/drawing/2015/10/21/chartex" xmlns:cx3="http://schemas.microsoft.com/office/drawing/2016/5/9/chartex" xmlns:cx4="http://schemas.microsoft.com/office/drawing/2016/5/10/chartex" xmlns:cx5="http://schemas.microsoft.com/office/drawing/2016/5/11/chartex" xmlns:cx6="http://schemas.microsoft.com/office/drawing/2016/5/12/chartex" xmlns:cx7="http://schemas.microsoft.com/office/drawing/2016/5/13/chartex" xmlns:cx8="http://schemas.microsoft.com/office/drawing/2016/5/14/chartex" xmlns:mc="http://schemas.openxmlformats.org/markup-compatibility/2006" xmlns:aink="http://schemas.microsoft.com/office/drawing/2016/ink" xmlns:am3d="http://schemas.microsoft.com/office/drawing/2017/model3d" xmlns:o="urn:schemas-microsoft-com:office:office" xmlns:oel="http://schemas.microsoft.com/office/2019/extlst" xmlns:r="http://schemas.openxmlformats.org/officeDocument/2006/relationships" xmlns:m="http://schemas.openxmlformats.org/officeDocument/2006/math" xmlns:v="urn:schemas-microsoft-com:vml" xmlns:wp14="http://schemas.microsoft.com/office/word/2010/wordprocessingDrawing" xmlns:wp="http://schemas.openxmlformats.org/drawingml/2006/wordprocessingDrawing" xmlns:w10="urn:schemas-microsoft-com:office:word" xmlns:w="http://schemas.openxmlformats.org/wordprocessingml/2006/main" xmlns:w14="http://schemas.microsoft.com/office/word/2010/wordml" xmlns:w15="http://schemas.microsoft.com/office/word/2012/wordml" xmlns:w16cex="http://schemas.microsoft.com/office/word/2018/wordml/cex" xmlns:w16cid="http://schemas.microsoft.com/office/word/2016/wordml/cid" xmlns:w16="http://schemas.microsoft.com/office/word/2018/wordml" xmlns:w16du="http://schemas.microsoft.com/office/word/2023/wordml/word16du" xmlns:w16sdtdh="http://schemas.microsoft.com/office/word/2020/wordml/sdtdatahash" xmlns:w16sdtfl="http://schemas.microsoft.com/office/word/2024/wordml/sdtformatlock" xmlns:w16se="http://schemas.microsoft.com/office/word/2015/wordml/symex" xmlns:wpg="http://schemas.microsoft.com/office/word/2010/wordprocessingGroup" xmlns:wpi="http://schemas.microsoft.com/office/word/2010/wordprocessingInk" xmlns:wne="http://schemas.microsoft.com/office/word/2006/wordml" xmlns:wps="http://schemas.microsoft.com/office/word/2010/wordprocessingShape" mc:Ignorable="w14 w15 w16se w16cid w16 w16cex w16sdtdh w16sdtfl w16du wp14">
   <w:footnote w:type="separator" w:id="-1">
     <w:p>
       <w:pPr>
@@ -1201,10 +1517,10 @@
 </file>
 
 <file path=word/header1.xml><?xml version="1.0" encoding="utf-8"?>
-<w:hdr xmlns:wpc="http://schemas.microsoft.com/office/word/2010/wordprocessingCanvas" xmlns:cx="http://schemas.microsoft.com/office/drawing/2014/chartex" xmlns:cx1="http://schemas.microsoft.com/office/drawing/2015/9/8/chartex" xmlns:cx2="http://schemas.microsoft.com/office/drawing/2015/10/21/chartex" xmlns:cx3="http://schemas.microsoft.com/office/drawing/2016/5/9/chartex" xmlns:cx4="http://schemas.microsoft.com/office/drawing/2016/5/10/chartex" xmlns:cx5="http://schemas.microsoft.com/office/drawing/2016/5/11/chartex" xmlns:cx6="http://schemas.microsoft.com/office/drawing/2016/5/12/chartex" xmlns:cx7="http://schemas.microsoft.com/office/drawing/2016/5/13/chartex" xmlns:cx8="http://schemas.microsoft.com/office/drawing/2016/5/14/chartex" xmlns:mc="http://schemas.openxmlformats.org/markup-compatibility/2006" xmlns:aink="http://schemas.microsoft.com/office/drawing/2016/ink" xmlns:am3d="http://schemas.microsoft.com/office/drawing/2017/model3d" xmlns:o="urn:schemas-microsoft-com:office:office" xmlns:oel="http://schemas.microsoft.com/office/2019/extlst" xmlns:r="http://schemas.openxmlformats.org/officeDocument/2006/relationships" xmlns:m="http://schemas.openxmlformats.org/officeDocument/2006/math" xmlns:v="urn:schemas-microsoft-com:vml" xmlns:wp14="http://schemas.microsoft.com/office/word/2010/wordprocessingDrawing" xmlns:wp="http://schemas.openxmlformats.org/drawingml/2006/wordprocessingDrawing" xmlns:w10="urn:schemas-microsoft-com:office:word" xmlns:w="http://schemas.openxmlformats.org/wordprocessingml/2006/main" xmlns:w14="http://schemas.microsoft.com/office/word/2010/wordml" xmlns:w15="http://schemas.microsoft.com/office/word/2012/wordml" xmlns:w16cex="http://schemas.microsoft.com/office/word/2018/wordml/cex" xmlns:w16cid="http://schemas.microsoft.com/office/word/2016/wordml/cid" xmlns:w16="http://schemas.microsoft.com/office/word/2018/wordml" xmlns:w16du="http://schemas.microsoft.com/office/word/2023/wordml/word16du" xmlns:w16sdtdh="http://schemas.microsoft.com/office/word/2020/wordml/sdtdatahash" xmlns:w16se="http://schemas.microsoft.com/office/word/2015/wordml/symex" xmlns:wpg="http://schemas.microsoft.com/office/word/2010/wordprocessingGroup" xmlns:wpi="http://schemas.microsoft.com/office/word/2010/wordprocessingInk" xmlns:wne="http://schemas.microsoft.com/office/word/2006/wordml" xmlns:wps="http://schemas.microsoft.com/office/word/2010/wordprocessingShape" mc:Ignorable="w14 w15 w16se w16cid w16 w16cex w16sdtdh w16du wp14">
+<w:hdr xmlns:wpc="http://schemas.microsoft.com/office/word/2010/wordprocessingCanvas" xmlns:cx="http://schemas.microsoft.com/office/drawing/2014/chartex" xmlns:cx1="http://schemas.microsoft.com/office/drawing/2015/9/8/chartex" xmlns:cx2="http://schemas.microsoft.com/office/drawing/2015/10/21/chartex" xmlns:cx3="http://schemas.microsoft.com/office/drawing/2016/5/9/chartex" xmlns:cx4="http://schemas.microsoft.com/office/drawing/2016/5/10/chartex" xmlns:cx5="http://schemas.microsoft.com/office/drawing/2016/5/11/chartex" xmlns:cx6="http://schemas.microsoft.com/office/drawing/2016/5/12/chartex" xmlns:cx7="http://schemas.microsoft.com/office/drawing/2016/5/13/chartex" xmlns:cx8="http://schemas.microsoft.com/office/drawing/2016/5/14/chartex" xmlns:mc="http://schemas.openxmlformats.org/markup-compatibility/2006" xmlns:aink="http://schemas.microsoft.com/office/drawing/2016/ink" xmlns:am3d="http://schemas.microsoft.com/office/drawing/2017/model3d" xmlns:o="urn:schemas-microsoft-com:office:office" xmlns:oel="http://schemas.microsoft.com/office/2019/extlst" xmlns:r="http://schemas.openxmlformats.org/officeDocument/2006/relationships" xmlns:m="http://schemas.openxmlformats.org/officeDocument/2006/math" xmlns:v="urn:schemas-microsoft-com:vml" xmlns:wp14="http://schemas.microsoft.com/office/word/2010/wordprocessingDrawing" xmlns:wp="http://schemas.openxmlformats.org/drawingml/2006/wordprocessingDrawing" xmlns:w10="urn:schemas-microsoft-com:office:word" xmlns:w="http://schemas.openxmlformats.org/wordprocessingml/2006/main" xmlns:w14="http://schemas.microsoft.com/office/word/2010/wordml" xmlns:w15="http://schemas.microsoft.com/office/word/2012/wordml" xmlns:w16cex="http://schemas.microsoft.com/office/word/2018/wordml/cex" xmlns:w16cid="http://schemas.microsoft.com/office/word/2016/wordml/cid" xmlns:w16="http://schemas.microsoft.com/office/word/2018/wordml" xmlns:w16du="http://schemas.microsoft.com/office/word/2023/wordml/word16du" xmlns:w16sdtdh="http://schemas.microsoft.com/office/word/2020/wordml/sdtdatahash" xmlns:w16sdtfl="http://schemas.microsoft.com/office/word/2024/wordml/sdtformatlock" xmlns:w16se="http://schemas.microsoft.com/office/word/2015/wordml/symex" xmlns:wpg="http://schemas.microsoft.com/office/word/2010/wordprocessingGroup" xmlns:wpi="http://schemas.microsoft.com/office/word/2010/wordprocessingInk" xmlns:wne="http://schemas.microsoft.com/office/word/2006/wordml" xmlns:wps="http://schemas.microsoft.com/office/word/2010/wordprocessingShape" mc:Ignorable="w14 w15 w16se w16cid w16 w16cex w16sdtdh w16sdtfl w16du wp14">
   <w:p>
     <w:pPr>
-      <w:pStyle w:val="Koptekst"/>
+      <w:pStyle w:val="Header"/>
       <w:jc w:val="center"/>
     </w:pPr>
   </w:p>
@@ -1212,10 +1528,10 @@
 </file>
 
 <file path=word/header2.xml><?xml version="1.0" encoding="utf-8"?>
-<w:hdr xmlns:wpc="http://schemas.microsoft.com/office/word/2010/wordprocessingCanvas" xmlns:cx="http://schemas.microsoft.com/office/drawing/2014/chartex" xmlns:cx1="http://schemas.microsoft.com/office/drawing/2015/9/8/chartex" xmlns:cx2="http://schemas.microsoft.com/office/drawing/2015/10/21/chartex" xmlns:cx3="http://schemas.microsoft.com/office/drawing/2016/5/9/chartex" xmlns:cx4="http://schemas.microsoft.com/office/drawing/2016/5/10/chartex" xmlns:cx5="http://schemas.microsoft.com/office/drawing/2016/5/11/chartex" xmlns:cx6="http://schemas.microsoft.com/office/drawing/2016/5/12/chartex" xmlns:cx7="http://schemas.microsoft.com/office/drawing/2016/5/13/chartex" xmlns:cx8="http://schemas.microsoft.com/office/drawing/2016/5/14/chartex" xmlns:mc="http://schemas.openxmlformats.org/markup-compatibility/2006" xmlns:aink="http://schemas.microsoft.com/office/drawing/2016/ink" xmlns:am3d="http://schemas.microsoft.com/office/drawing/2017/model3d" xmlns:o="urn:schemas-microsoft-com:office:office" xmlns:oel="http://schemas.microsoft.com/office/2019/extlst" xmlns:r="http://schemas.openxmlformats.org/officeDocument/2006/relationships" xmlns:m="http://schemas.openxmlformats.org/officeDocument/2006/math" xmlns:v="urn:schemas-microsoft-com:vml" xmlns:wp14="http://schemas.microsoft.com/office/word/2010/wordprocessingDrawing" xmlns:wp="http://schemas.openxmlformats.org/drawingml/2006/wordprocessingDrawing" xmlns:w10="urn:schemas-microsoft-com:office:word" xmlns:w="http://schemas.openxmlformats.org/wordprocessingml/2006/main" xmlns:w14="http://schemas.microsoft.com/office/word/2010/wordml" xmlns:w15="http://schemas.microsoft.com/office/word/2012/wordml" xmlns:w16cex="http://schemas.microsoft.com/office/word/2018/wordml/cex" xmlns:w16cid="http://schemas.microsoft.com/office/word/2016/wordml/cid" xmlns:w16="http://schemas.microsoft.com/office/word/2018/wordml" xmlns:w16du="http://schemas.microsoft.com/office/word/2023/wordml/word16du" xmlns:w16sdtdh="http://schemas.microsoft.com/office/word/2020/wordml/sdtdatahash" xmlns:w16se="http://schemas.microsoft.com/office/word/2015/wordml/symex" xmlns:wpg="http://schemas.microsoft.com/office/word/2010/wordprocessingGroup" xmlns:wpi="http://schemas.microsoft.com/office/word/2010/wordprocessingInk" xmlns:wne="http://schemas.microsoft.com/office/word/2006/wordml" xmlns:wps="http://schemas.microsoft.com/office/word/2010/wordprocessingShape" mc:Ignorable="w14 w15 w16se w16cid w16 w16cex w16sdtdh w16du wp14">
+<w:hdr xmlns:wpc="http://schemas.microsoft.com/office/word/2010/wordprocessingCanvas" xmlns:cx="http://schemas.microsoft.com/office/drawing/2014/chartex" xmlns:cx1="http://schemas.microsoft.com/office/drawing/2015/9/8/chartex" xmlns:cx2="http://schemas.microsoft.com/office/drawing/2015/10/21/chartex" xmlns:cx3="http://schemas.microsoft.com/office/drawing/2016/5/9/chartex" xmlns:cx4="http://schemas.microsoft.com/office/drawing/2016/5/10/chartex" xmlns:cx5="http://schemas.microsoft.com/office/drawing/2016/5/11/chartex" xmlns:cx6="http://schemas.microsoft.com/office/drawing/2016/5/12/chartex" xmlns:cx7="http://schemas.microsoft.com/office/drawing/2016/5/13/chartex" xmlns:cx8="http://schemas.microsoft.com/office/drawing/2016/5/14/chartex" xmlns:mc="http://schemas.openxmlformats.org/markup-compatibility/2006" xmlns:aink="http://schemas.microsoft.com/office/drawing/2016/ink" xmlns:am3d="http://schemas.microsoft.com/office/drawing/2017/model3d" xmlns:o="urn:schemas-microsoft-com:office:office" xmlns:oel="http://schemas.microsoft.com/office/2019/extlst" xmlns:r="http://schemas.openxmlformats.org/officeDocument/2006/relationships" xmlns:m="http://schemas.openxmlformats.org/officeDocument/2006/math" xmlns:v="urn:schemas-microsoft-com:vml" xmlns:wp14="http://schemas.microsoft.com/office/word/2010/wordprocessingDrawing" xmlns:wp="http://schemas.openxmlformats.org/drawingml/2006/wordprocessingDrawing" xmlns:w10="urn:schemas-microsoft-com:office:word" xmlns:w="http://schemas.openxmlformats.org/wordprocessingml/2006/main" xmlns:w14="http://schemas.microsoft.com/office/word/2010/wordml" xmlns:w15="http://schemas.microsoft.com/office/word/2012/wordml" xmlns:w16cex="http://schemas.microsoft.com/office/word/2018/wordml/cex" xmlns:w16cid="http://schemas.microsoft.com/office/word/2016/wordml/cid" xmlns:w16="http://schemas.microsoft.com/office/word/2018/wordml" xmlns:w16du="http://schemas.microsoft.com/office/word/2023/wordml/word16du" xmlns:w16sdtdh="http://schemas.microsoft.com/office/word/2020/wordml/sdtdatahash" xmlns:w16sdtfl="http://schemas.microsoft.com/office/word/2024/wordml/sdtformatlock" xmlns:w16se="http://schemas.microsoft.com/office/word/2015/wordml/symex" xmlns:wpg="http://schemas.microsoft.com/office/word/2010/wordprocessingGroup" xmlns:wpi="http://schemas.microsoft.com/office/word/2010/wordprocessingInk" xmlns:wne="http://schemas.microsoft.com/office/word/2006/wordml" xmlns:wps="http://schemas.microsoft.com/office/word/2010/wordprocessingShape" mc:Ignorable="w14 w15 w16se w16cid w16 w16cex w16sdtdh w16sdtfl w16du wp14">
   <w:p>
     <w:pPr>
-      <w:pStyle w:val="Koptekst"/>
+      <w:pStyle w:val="Header"/>
       <w:jc w:val="center"/>
     </w:pPr>
     <w:r>
@@ -1276,8 +1592,121 @@
 </file>
 
 <file path=word/numbering.xml><?xml version="1.0" encoding="utf-8"?>
-<w:numbering xmlns:wpc="http://schemas.microsoft.com/office/word/2010/wordprocessingCanvas" xmlns:cx="http://schemas.microsoft.com/office/drawing/2014/chartex" xmlns:cx1="http://schemas.microsoft.com/office/drawing/2015/9/8/chartex" xmlns:cx2="http://schemas.microsoft.com/office/drawing/2015/10/21/chartex" xmlns:cx3="http://schemas.microsoft.com/office/drawing/2016/5/9/chartex" xmlns:cx4="http://schemas.microsoft.com/office/drawing/2016/5/10/chartex" xmlns:cx5="http://schemas.microsoft.com/office/drawing/2016/5/11/chartex" xmlns:cx6="http://schemas.microsoft.com/office/drawing/2016/5/12/chartex" xmlns:cx7="http://schemas.microsoft.com/office/drawing/2016/5/13/chartex" xmlns:cx8="http://schemas.microsoft.com/office/drawing/2016/5/14/chartex" xmlns:mc="http://schemas.openxmlformats.org/markup-compatibility/2006" xmlns:aink="http://schemas.microsoft.com/office/drawing/2016/ink" xmlns:am3d="http://schemas.microsoft.com/office/drawing/2017/model3d" xmlns:o="urn:schemas-microsoft-com:office:office" xmlns:oel="http://schemas.microsoft.com/office/2019/extlst" xmlns:r="http://schemas.openxmlformats.org/officeDocument/2006/relationships" xmlns:m="http://schemas.openxmlformats.org/officeDocument/2006/math" xmlns:v="urn:schemas-microsoft-com:vml" xmlns:wp14="http://schemas.microsoft.com/office/word/2010/wordprocessingDrawing" xmlns:wp="http://schemas.openxmlformats.org/drawingml/2006/wordprocessingDrawing" xmlns:w10="urn:schemas-microsoft-com:office:word" xmlns:w="http://schemas.openxmlformats.org/wordprocessingml/2006/main" xmlns:w14="http://schemas.microsoft.com/office/word/2010/wordml" xmlns:w15="http://schemas.microsoft.com/office/word/2012/wordml" xmlns:w16cex="http://schemas.microsoft.com/office/word/2018/wordml/cex" xmlns:w16cid="http://schemas.microsoft.com/office/word/2016/wordml/cid" xmlns:w16="http://schemas.microsoft.com/office/word/2018/wordml" xmlns:w16du="http://schemas.microsoft.com/office/word/2023/wordml/word16du" xmlns:w16sdtdh="http://schemas.microsoft.com/office/word/2020/wordml/sdtdatahash" xmlns:w16se="http://schemas.microsoft.com/office/word/2015/wordml/symex" xmlns:wpg="http://schemas.microsoft.com/office/word/2010/wordprocessingGroup" xmlns:wpi="http://schemas.microsoft.com/office/word/2010/wordprocessingInk" xmlns:wne="http://schemas.microsoft.com/office/word/2006/wordml" xmlns:wps="http://schemas.microsoft.com/office/word/2010/wordprocessingShape" mc:Ignorable="w14 w15 w16se w16cid w16 w16cex w16sdtdh w16du wp14">
+<w:numbering xmlns:wpc="http://schemas.microsoft.com/office/word/2010/wordprocessingCanvas" xmlns:cx="http://schemas.microsoft.com/office/drawing/2014/chartex" xmlns:cx1="http://schemas.microsoft.com/office/drawing/2015/9/8/chartex" xmlns:cx2="http://schemas.microsoft.com/office/drawing/2015/10/21/chartex" xmlns:cx3="http://schemas.microsoft.com/office/drawing/2016/5/9/chartex" xmlns:cx4="http://schemas.microsoft.com/office/drawing/2016/5/10/chartex" xmlns:cx5="http://schemas.microsoft.com/office/drawing/2016/5/11/chartex" xmlns:cx6="http://schemas.microsoft.com/office/drawing/2016/5/12/chartex" xmlns:cx7="http://schemas.microsoft.com/office/drawing/2016/5/13/chartex" xmlns:cx8="http://schemas.microsoft.com/office/drawing/2016/5/14/chartex" xmlns:mc="http://schemas.openxmlformats.org/markup-compatibility/2006" xmlns:aink="http://schemas.microsoft.com/office/drawing/2016/ink" xmlns:am3d="http://schemas.microsoft.com/office/drawing/2017/model3d" xmlns:o="urn:schemas-microsoft-com:office:office" xmlns:oel="http://schemas.microsoft.com/office/2019/extlst" xmlns:r="http://schemas.openxmlformats.org/officeDocument/2006/relationships" xmlns:m="http://schemas.openxmlformats.org/officeDocument/2006/math" xmlns:v="urn:schemas-microsoft-com:vml" xmlns:wp14="http://schemas.microsoft.com/office/word/2010/wordprocessingDrawing" xmlns:wp="http://schemas.openxmlformats.org/drawingml/2006/wordprocessingDrawing" xmlns:w10="urn:schemas-microsoft-com:office:word" xmlns:w="http://schemas.openxmlformats.org/wordprocessingml/2006/main" xmlns:w14="http://schemas.microsoft.com/office/word/2010/wordml" xmlns:w15="http://schemas.microsoft.com/office/word/2012/wordml" xmlns:w16cex="http://schemas.microsoft.com/office/word/2018/wordml/cex" xmlns:w16cid="http://schemas.microsoft.com/office/word/2016/wordml/cid" xmlns:w16="http://schemas.microsoft.com/office/word/2018/wordml" xmlns:w16du="http://schemas.microsoft.com/office/word/2023/wordml/word16du" xmlns:w16sdtdh="http://schemas.microsoft.com/office/word/2020/wordml/sdtdatahash" xmlns:w16sdtfl="http://schemas.microsoft.com/office/word/2024/wordml/sdtformatlock" xmlns:w16se="http://schemas.microsoft.com/office/word/2015/wordml/symex" xmlns:wpg="http://schemas.microsoft.com/office/word/2010/wordprocessingGroup" xmlns:wpi="http://schemas.microsoft.com/office/word/2010/wordprocessingInk" xmlns:wne="http://schemas.microsoft.com/office/word/2006/wordml" xmlns:wps="http://schemas.microsoft.com/office/word/2010/wordprocessingShape" mc:Ignorable="w14 w15 w16se w16cid w16 w16cex w16sdtdh w16sdtfl w16du wp14">
   <w:abstractNum w:abstractNumId="0" w15:restartNumberingAfterBreak="0">
+    <w:nsid w:val="1F107215"/>
+    <w:multiLevelType w:val="hybridMultilevel"/>
+    <w:tmpl w:val="BBE85708"/>
+    <w:lvl w:ilvl="0" w:tplc="20000001">
+      <w:start w:val="1"/>
+      <w:numFmt w:val="bullet"/>
+      <w:lvlText w:val=""/>
+      <w:lvlJc w:val="left"/>
+      <w:pPr>
+        <w:ind w:left="720" w:hanging="360"/>
+      </w:pPr>
+      <w:rPr>
+        <w:rFonts w:ascii="Symbol" w:hAnsi="Symbol" w:hint="default"/>
+      </w:rPr>
+    </w:lvl>
+    <w:lvl w:ilvl="1" w:tplc="20000003" w:tentative="1">
+      <w:start w:val="1"/>
+      <w:numFmt w:val="bullet"/>
+      <w:lvlText w:val="o"/>
+      <w:lvlJc w:val="left"/>
+      <w:pPr>
+        <w:ind w:left="1440" w:hanging="360"/>
+      </w:pPr>
+      <w:rPr>
+        <w:rFonts w:ascii="Courier New" w:hAnsi="Courier New" w:cs="Courier New" w:hint="default"/>
+      </w:rPr>
+    </w:lvl>
+    <w:lvl w:ilvl="2" w:tplc="20000005" w:tentative="1">
+      <w:start w:val="1"/>
+      <w:numFmt w:val="bullet"/>
+      <w:lvlText w:val=""/>
+      <w:lvlJc w:val="left"/>
+      <w:pPr>
+        <w:ind w:left="2160" w:hanging="360"/>
+      </w:pPr>
+      <w:rPr>
+        <w:rFonts w:ascii="Wingdings" w:hAnsi="Wingdings" w:hint="default"/>
+      </w:rPr>
+    </w:lvl>
+    <w:lvl w:ilvl="3" w:tplc="20000001" w:tentative="1">
+      <w:start w:val="1"/>
+      <w:numFmt w:val="bullet"/>
+      <w:lvlText w:val=""/>
+      <w:lvlJc w:val="left"/>
+      <w:pPr>
+        <w:ind w:left="2880" w:hanging="360"/>
+      </w:pPr>
+      <w:rPr>
+        <w:rFonts w:ascii="Symbol" w:hAnsi="Symbol" w:hint="default"/>
+      </w:rPr>
+    </w:lvl>
+    <w:lvl w:ilvl="4" w:tplc="20000003" w:tentative="1">
+      <w:start w:val="1"/>
+      <w:numFmt w:val="bullet"/>
+      <w:lvlText w:val="o"/>
+      <w:lvlJc w:val="left"/>
+      <w:pPr>
+        <w:ind w:left="3600" w:hanging="360"/>
+      </w:pPr>
+      <w:rPr>
+        <w:rFonts w:ascii="Courier New" w:hAnsi="Courier New" w:cs="Courier New" w:hint="default"/>
+      </w:rPr>
+    </w:lvl>
+    <w:lvl w:ilvl="5" w:tplc="20000005" w:tentative="1">
+      <w:start w:val="1"/>
+      <w:numFmt w:val="bullet"/>
+      <w:lvlText w:val=""/>
+      <w:lvlJc w:val="left"/>
+      <w:pPr>
+        <w:ind w:left="4320" w:hanging="360"/>
+      </w:pPr>
+      <w:rPr>
+        <w:rFonts w:ascii="Wingdings" w:hAnsi="Wingdings" w:hint="default"/>
+      </w:rPr>
+    </w:lvl>
+    <w:lvl w:ilvl="6" w:tplc="20000001" w:tentative="1">
+      <w:start w:val="1"/>
+      <w:numFmt w:val="bullet"/>
+      <w:lvlText w:val=""/>
+      <w:lvlJc w:val="left"/>
+      <w:pPr>
+        <w:ind w:left="5040" w:hanging="360"/>
+      </w:pPr>
+      <w:rPr>
+        <w:rFonts w:ascii="Symbol" w:hAnsi="Symbol" w:hint="default"/>
+      </w:rPr>
+    </w:lvl>
+    <w:lvl w:ilvl="7" w:tplc="20000003" w:tentative="1">
+      <w:start w:val="1"/>
+      <w:numFmt w:val="bullet"/>
+      <w:lvlText w:val="o"/>
+      <w:lvlJc w:val="left"/>
+      <w:pPr>
+        <w:ind w:left="5760" w:hanging="360"/>
+      </w:pPr>
+      <w:rPr>
+        <w:rFonts w:ascii="Courier New" w:hAnsi="Courier New" w:cs="Courier New" w:hint="default"/>
+      </w:rPr>
+    </w:lvl>
+    <w:lvl w:ilvl="8" w:tplc="20000005" w:tentative="1">
+      <w:start w:val="1"/>
+      <w:numFmt w:val="bullet"/>
+      <w:lvlText w:val=""/>
+      <w:lvlJc w:val="left"/>
+      <w:pPr>
+        <w:ind w:left="6480" w:hanging="360"/>
+      </w:pPr>
+      <w:rPr>
+        <w:rFonts w:ascii="Wingdings" w:hAnsi="Wingdings" w:hint="default"/>
+      </w:rPr>
+    </w:lvl>
+  </w:abstractNum>
+  <w:abstractNum w:abstractNumId="1" w15:restartNumberingAfterBreak="0">
     <w:nsid w:val="317D4063"/>
     <w:multiLevelType w:val="hybridMultilevel"/>
     <w:tmpl w:val="9626AE68"/>
@@ -1363,7 +1792,7 @@
       </w:pPr>
     </w:lvl>
   </w:abstractNum>
-  <w:abstractNum w:abstractNumId="1" w15:restartNumberingAfterBreak="0">
+  <w:abstractNum w:abstractNumId="2" w15:restartNumberingAfterBreak="0">
     <w:nsid w:val="38F55706"/>
     <w:multiLevelType w:val="multilevel"/>
     <w:tmpl w:val="0413001F"/>
@@ -1449,7 +1878,7 @@
       </w:pPr>
     </w:lvl>
   </w:abstractNum>
-  <w:abstractNum w:abstractNumId="2" w15:restartNumberingAfterBreak="0">
+  <w:abstractNum w:abstractNumId="3" w15:restartNumberingAfterBreak="0">
     <w:nsid w:val="3D7D3721"/>
     <w:multiLevelType w:val="hybridMultilevel"/>
     <w:tmpl w:val="3AECE82C"/>
@@ -1561,7 +1990,7 @@
       </w:rPr>
     </w:lvl>
   </w:abstractNum>
-  <w:abstractNum w:abstractNumId="3" w15:restartNumberingAfterBreak="0">
+  <w:abstractNum w:abstractNumId="4" w15:restartNumberingAfterBreak="0">
     <w:nsid w:val="48EC589A"/>
     <w:multiLevelType w:val="multilevel"/>
     <w:tmpl w:val="0413001F"/>
@@ -1648,22 +2077,25 @@
     </w:lvl>
   </w:abstractNum>
   <w:num w:numId="1" w16cid:durableId="90131598">
-    <w:abstractNumId w:val="0"/>
+    <w:abstractNumId w:val="1"/>
   </w:num>
   <w:num w:numId="2" w16cid:durableId="772435853">
-    <w:abstractNumId w:val="1"/>
+    <w:abstractNumId w:val="2"/>
   </w:num>
   <w:num w:numId="3" w16cid:durableId="185992957">
+    <w:abstractNumId w:val="4"/>
+  </w:num>
+  <w:num w:numId="4" w16cid:durableId="546181122">
     <w:abstractNumId w:val="3"/>
   </w:num>
-  <w:num w:numId="4" w16cid:durableId="546181122">
-    <w:abstractNumId w:val="2"/>
+  <w:num w:numId="5" w16cid:durableId="1086225310">
+    <w:abstractNumId w:val="0"/>
   </w:num>
 </w:numbering>
 </file>
 
 <file path=word/styles.xml><?xml version="1.0" encoding="utf-8"?>
-<w:styles xmlns:mc="http://schemas.openxmlformats.org/markup-compatibility/2006" xmlns:r="http://schemas.openxmlformats.org/officeDocument/2006/relationships" xmlns:w="http://schemas.openxmlformats.org/wordprocessingml/2006/main" xmlns:w14="http://schemas.microsoft.com/office/word/2010/wordml" xmlns:w15="http://schemas.microsoft.com/office/word/2012/wordml" xmlns:w16cex="http://schemas.microsoft.com/office/word/2018/wordml/cex" xmlns:w16cid="http://schemas.microsoft.com/office/word/2016/wordml/cid" xmlns:w16="http://schemas.microsoft.com/office/word/2018/wordml" xmlns:w16du="http://schemas.microsoft.com/office/word/2023/wordml/word16du" xmlns:w16sdtdh="http://schemas.microsoft.com/office/word/2020/wordml/sdtdatahash" xmlns:w16se="http://schemas.microsoft.com/office/word/2015/wordml/symex" mc:Ignorable="w14 w15 w16se w16cid w16 w16cex w16sdtdh w16du">
+<w:styles xmlns:mc="http://schemas.openxmlformats.org/markup-compatibility/2006" xmlns:r="http://schemas.openxmlformats.org/officeDocument/2006/relationships" xmlns:w="http://schemas.openxmlformats.org/wordprocessingml/2006/main" xmlns:w14="http://schemas.microsoft.com/office/word/2010/wordml" xmlns:w15="http://schemas.microsoft.com/office/word/2012/wordml" xmlns:w16cex="http://schemas.microsoft.com/office/word/2018/wordml/cex" xmlns:w16cid="http://schemas.microsoft.com/office/word/2016/wordml/cid" xmlns:w16="http://schemas.microsoft.com/office/word/2018/wordml" xmlns:w16du="http://schemas.microsoft.com/office/word/2023/wordml/word16du" xmlns:w16sdtdh="http://schemas.microsoft.com/office/word/2020/wordml/sdtdatahash" xmlns:w16sdtfl="http://schemas.microsoft.com/office/word/2024/wordml/sdtformatlock" xmlns:w16se="http://schemas.microsoft.com/office/word/2015/wordml/symex" mc:Ignorable="w14 w15 w16se w16cid w16 w16cex w16sdtdh w16sdtfl w16du">
   <w:docDefaults>
     <w:rPrDefault>
       <w:rPr>
@@ -2059,15 +2491,15 @@
     <w:lsdException w:name="Unresolved Mention" w:semiHidden="1" w:unhideWhenUsed="1"/>
     <w:lsdException w:name="Smart Link" w:semiHidden="1" w:unhideWhenUsed="1"/>
   </w:latentStyles>
-  <w:style w:type="paragraph" w:default="1" w:styleId="Standaard">
+  <w:style w:type="paragraph" w:default="1" w:styleId="Normal">
     <w:name w:val="Normal"/>
     <w:qFormat/>
   </w:style>
-  <w:style w:type="paragraph" w:styleId="Kop1">
+  <w:style w:type="paragraph" w:styleId="Heading1">
     <w:name w:val="heading 1"/>
-    <w:basedOn w:val="Standaard"/>
-    <w:next w:val="Standaard"/>
-    <w:link w:val="Kop1Char"/>
+    <w:basedOn w:val="Normal"/>
+    <w:next w:val="Normal"/>
+    <w:link w:val="Heading1Char"/>
     <w:uiPriority w:val="9"/>
     <w:qFormat/>
     <w:rsid w:val="00DF3B37"/>
@@ -2085,11 +2517,11 @@
       <w:szCs w:val="32"/>
     </w:rPr>
   </w:style>
-  <w:style w:type="paragraph" w:styleId="Kop2">
+  <w:style w:type="paragraph" w:styleId="Heading2">
     <w:name w:val="heading 2"/>
-    <w:basedOn w:val="Standaard"/>
-    <w:next w:val="Standaard"/>
-    <w:link w:val="Kop2Char"/>
+    <w:basedOn w:val="Normal"/>
+    <w:next w:val="Normal"/>
+    <w:link w:val="Heading2Char"/>
     <w:uiPriority w:val="9"/>
     <w:unhideWhenUsed/>
     <w:qFormat/>
@@ -2107,11 +2539,11 @@
       <w:szCs w:val="26"/>
     </w:rPr>
   </w:style>
-  <w:style w:type="paragraph" w:styleId="Kop3">
+  <w:style w:type="paragraph" w:styleId="Heading3">
     <w:name w:val="heading 3"/>
-    <w:basedOn w:val="Standaard"/>
-    <w:next w:val="Standaard"/>
-    <w:link w:val="Kop3Char"/>
+    <w:basedOn w:val="Normal"/>
+    <w:next w:val="Normal"/>
+    <w:link w:val="Heading3Char"/>
     <w:uiPriority w:val="9"/>
     <w:unhideWhenUsed/>
     <w:qFormat/>
@@ -2129,13 +2561,13 @@
       <w:szCs w:val="24"/>
     </w:rPr>
   </w:style>
-  <w:style w:type="character" w:default="1" w:styleId="Standaardalinea-lettertype">
+  <w:style w:type="character" w:default="1" w:styleId="DefaultParagraphFont">
     <w:name w:val="Default Paragraph Font"/>
     <w:uiPriority w:val="1"/>
     <w:semiHidden/>
     <w:unhideWhenUsed/>
   </w:style>
-  <w:style w:type="table" w:default="1" w:styleId="Standaardtabel">
+  <w:style w:type="table" w:default="1" w:styleId="TableNormal">
     <w:name w:val="Normal Table"/>
     <w:uiPriority w:val="99"/>
     <w:semiHidden/>
@@ -2150,16 +2582,16 @@
       </w:tblCellMar>
     </w:tblPr>
   </w:style>
-  <w:style w:type="numbering" w:default="1" w:styleId="Geenlijst">
+  <w:style w:type="numbering" w:default="1" w:styleId="NoList">
     <w:name w:val="No List"/>
     <w:uiPriority w:val="99"/>
     <w:semiHidden/>
     <w:unhideWhenUsed/>
   </w:style>
-  <w:style w:type="character" w:customStyle="1" w:styleId="Kop1Char">
-    <w:name w:val="Kop 1 Char"/>
-    <w:basedOn w:val="Standaardalinea-lettertype"/>
-    <w:link w:val="Kop1"/>
+  <w:style w:type="character" w:customStyle="1" w:styleId="Heading1Char">
+    <w:name w:val="Heading 1 Char"/>
+    <w:basedOn w:val="DefaultParagraphFont"/>
+    <w:link w:val="Heading1"/>
     <w:uiPriority w:val="9"/>
     <w:rsid w:val="00DF3B37"/>
     <w:rPr>
@@ -2170,10 +2602,10 @@
       <w:szCs w:val="32"/>
     </w:rPr>
   </w:style>
-  <w:style w:type="character" w:customStyle="1" w:styleId="Kop2Char">
-    <w:name w:val="Kop 2 Char"/>
-    <w:basedOn w:val="Standaardalinea-lettertype"/>
-    <w:link w:val="Kop2"/>
+  <w:style w:type="character" w:customStyle="1" w:styleId="Heading2Char">
+    <w:name w:val="Heading 2 Char"/>
+    <w:basedOn w:val="DefaultParagraphFont"/>
+    <w:link w:val="Heading2"/>
     <w:uiPriority w:val="9"/>
     <w:rsid w:val="007F2BE0"/>
     <w:rPr>
@@ -2183,9 +2615,9 @@
       <w:szCs w:val="26"/>
     </w:rPr>
   </w:style>
-  <w:style w:type="table" w:styleId="Tabelraster">
+  <w:style w:type="table" w:styleId="TableGrid">
     <w:name w:val="Table Grid"/>
-    <w:basedOn w:val="Standaardtabel"/>
+    <w:basedOn w:val="TableNormal"/>
     <w:uiPriority w:val="59"/>
     <w:rsid w:val="00075DC1"/>
     <w:pPr>
@@ -2206,10 +2638,10 @@
       </w:tblBorders>
     </w:tblPr>
   </w:style>
-  <w:style w:type="character" w:customStyle="1" w:styleId="Kop3Char">
-    <w:name w:val="Kop 3 Char"/>
-    <w:basedOn w:val="Standaardalinea-lettertype"/>
-    <w:link w:val="Kop3"/>
+  <w:style w:type="character" w:customStyle="1" w:styleId="Heading3Char">
+    <w:name w:val="Heading 3 Char"/>
+    <w:basedOn w:val="DefaultParagraphFont"/>
+    <w:link w:val="Heading3"/>
     <w:uiPriority w:val="9"/>
     <w:rsid w:val="0007052B"/>
     <w:rPr>
@@ -2219,11 +2651,11 @@
       <w:szCs w:val="24"/>
     </w:rPr>
   </w:style>
-  <w:style w:type="paragraph" w:styleId="Titel">
+  <w:style w:type="paragraph" w:styleId="Title">
     <w:name w:val="Title"/>
-    <w:basedOn w:val="Standaard"/>
-    <w:next w:val="Standaard"/>
-    <w:link w:val="TitelChar"/>
+    <w:basedOn w:val="Normal"/>
+    <w:next w:val="Normal"/>
+    <w:link w:val="TitleChar"/>
     <w:uiPriority w:val="10"/>
     <w:qFormat/>
     <w:rsid w:val="003D02C4"/>
@@ -2239,10 +2671,10 @@
       <w:szCs w:val="56"/>
     </w:rPr>
   </w:style>
-  <w:style w:type="character" w:customStyle="1" w:styleId="TitelChar">
-    <w:name w:val="Titel Char"/>
-    <w:basedOn w:val="Standaardalinea-lettertype"/>
-    <w:link w:val="Titel"/>
+  <w:style w:type="character" w:customStyle="1" w:styleId="TitleChar">
+    <w:name w:val="Title Char"/>
+    <w:basedOn w:val="DefaultParagraphFont"/>
+    <w:link w:val="Title"/>
     <w:uiPriority w:val="10"/>
     <w:rsid w:val="003D02C4"/>
     <w:rPr>
@@ -2253,11 +2685,11 @@
       <w:szCs w:val="56"/>
     </w:rPr>
   </w:style>
-  <w:style w:type="paragraph" w:styleId="Ondertitel">
+  <w:style w:type="paragraph" w:styleId="Subtitle">
     <w:name w:val="Subtitle"/>
-    <w:basedOn w:val="Standaard"/>
-    <w:next w:val="Standaard"/>
-    <w:link w:val="OndertitelChar"/>
+    <w:basedOn w:val="Normal"/>
+    <w:next w:val="Normal"/>
+    <w:link w:val="SubtitleChar"/>
     <w:uiPriority w:val="11"/>
     <w:qFormat/>
     <w:rsid w:val="003D02C4"/>
@@ -2272,10 +2704,10 @@
       <w:spacing w:val="15"/>
     </w:rPr>
   </w:style>
-  <w:style w:type="character" w:customStyle="1" w:styleId="OndertitelChar">
-    <w:name w:val="Ondertitel Char"/>
-    <w:basedOn w:val="Standaardalinea-lettertype"/>
-    <w:link w:val="Ondertitel"/>
+  <w:style w:type="character" w:customStyle="1" w:styleId="SubtitleChar">
+    <w:name w:val="Subtitle Char"/>
+    <w:basedOn w:val="DefaultParagraphFont"/>
+    <w:link w:val="Subtitle"/>
     <w:uiPriority w:val="11"/>
     <w:rsid w:val="003D02C4"/>
     <w:rPr>
@@ -2284,10 +2716,10 @@
       <w:spacing w:val="15"/>
     </w:rPr>
   </w:style>
-  <w:style w:type="paragraph" w:styleId="Kopvaninhoudsopgave">
+  <w:style w:type="paragraph" w:styleId="TOCHeading">
     <w:name w:val="TOC Heading"/>
-    <w:basedOn w:val="Kop1"/>
-    <w:next w:val="Standaard"/>
+    <w:basedOn w:val="Heading1"/>
+    <w:next w:val="Normal"/>
     <w:uiPriority w:val="39"/>
     <w:unhideWhenUsed/>
     <w:qFormat/>
@@ -2301,10 +2733,10 @@
       <w14:ligatures w14:val="none"/>
     </w:rPr>
   </w:style>
-  <w:style w:type="paragraph" w:styleId="Inhopg1">
+  <w:style w:type="paragraph" w:styleId="TOC1">
     <w:name w:val="toc 1"/>
-    <w:basedOn w:val="Standaard"/>
-    <w:next w:val="Standaard"/>
+    <w:basedOn w:val="Normal"/>
+    <w:next w:val="Normal"/>
     <w:autoRedefine/>
     <w:uiPriority w:val="39"/>
     <w:unhideWhenUsed/>
@@ -2313,10 +2745,10 @@
       <w:spacing w:after="100"/>
     </w:pPr>
   </w:style>
-  <w:style w:type="paragraph" w:styleId="Inhopg2">
+  <w:style w:type="paragraph" w:styleId="TOC2">
     <w:name w:val="toc 2"/>
-    <w:basedOn w:val="Standaard"/>
-    <w:next w:val="Standaard"/>
+    <w:basedOn w:val="Normal"/>
+    <w:next w:val="Normal"/>
     <w:autoRedefine/>
     <w:uiPriority w:val="39"/>
     <w:unhideWhenUsed/>
@@ -2326,10 +2758,10 @@
       <w:ind w:left="220"/>
     </w:pPr>
   </w:style>
-  <w:style w:type="paragraph" w:styleId="Inhopg3">
+  <w:style w:type="paragraph" w:styleId="TOC3">
     <w:name w:val="toc 3"/>
-    <w:basedOn w:val="Standaard"/>
-    <w:next w:val="Standaard"/>
+    <w:basedOn w:val="Normal"/>
+    <w:next w:val="Normal"/>
     <w:autoRedefine/>
     <w:uiPriority w:val="39"/>
     <w:unhideWhenUsed/>
@@ -2341,7 +2773,7 @@
   </w:style>
   <w:style w:type="character" w:styleId="Hyperlink">
     <w:name w:val="Hyperlink"/>
-    <w:basedOn w:val="Standaardalinea-lettertype"/>
+    <w:basedOn w:val="DefaultParagraphFont"/>
     <w:uiPriority w:val="99"/>
     <w:unhideWhenUsed/>
     <w:rsid w:val="00773C67"/>
@@ -2350,10 +2782,10 @@
       <w:u w:val="single"/>
     </w:rPr>
   </w:style>
-  <w:style w:type="paragraph" w:styleId="Koptekst">
+  <w:style w:type="paragraph" w:styleId="Header">
     <w:name w:val="header"/>
-    <w:basedOn w:val="Standaard"/>
-    <w:link w:val="KoptekstChar"/>
+    <w:basedOn w:val="Normal"/>
+    <w:link w:val="HeaderChar"/>
     <w:uiPriority w:val="99"/>
     <w:unhideWhenUsed/>
     <w:rsid w:val="00106F7F"/>
@@ -2365,17 +2797,17 @@
       <w:spacing w:after="0" w:line="240" w:lineRule="auto"/>
     </w:pPr>
   </w:style>
-  <w:style w:type="character" w:customStyle="1" w:styleId="KoptekstChar">
-    <w:name w:val="Koptekst Char"/>
-    <w:basedOn w:val="Standaardalinea-lettertype"/>
-    <w:link w:val="Koptekst"/>
+  <w:style w:type="character" w:customStyle="1" w:styleId="HeaderChar">
+    <w:name w:val="Header Char"/>
+    <w:basedOn w:val="DefaultParagraphFont"/>
+    <w:link w:val="Header"/>
     <w:uiPriority w:val="99"/>
     <w:rsid w:val="00106F7F"/>
   </w:style>
-  <w:style w:type="paragraph" w:styleId="Voettekst">
+  <w:style w:type="paragraph" w:styleId="Footer">
     <w:name w:val="footer"/>
-    <w:basedOn w:val="Standaard"/>
-    <w:link w:val="VoettekstChar"/>
+    <w:basedOn w:val="Normal"/>
+    <w:link w:val="FooterChar"/>
     <w:uiPriority w:val="99"/>
     <w:unhideWhenUsed/>
     <w:rsid w:val="00106F7F"/>
@@ -2387,16 +2819,16 @@
       <w:spacing w:after="0" w:line="240" w:lineRule="auto"/>
     </w:pPr>
   </w:style>
-  <w:style w:type="character" w:customStyle="1" w:styleId="VoettekstChar">
-    <w:name w:val="Voettekst Char"/>
-    <w:basedOn w:val="Standaardalinea-lettertype"/>
-    <w:link w:val="Voettekst"/>
+  <w:style w:type="character" w:customStyle="1" w:styleId="FooterChar">
+    <w:name w:val="Footer Char"/>
+    <w:basedOn w:val="DefaultParagraphFont"/>
+    <w:link w:val="Footer"/>
     <w:uiPriority w:val="99"/>
     <w:rsid w:val="00106F7F"/>
   </w:style>
-  <w:style w:type="character" w:styleId="Subtieleverwijzing">
+  <w:style w:type="character" w:styleId="SubtleReference">
     <w:name w:val="Subtle Reference"/>
-    <w:basedOn w:val="Standaardalinea-lettertype"/>
+    <w:basedOn w:val="DefaultParagraphFont"/>
     <w:uiPriority w:val="31"/>
     <w:qFormat/>
     <w:rsid w:val="005D0C04"/>
@@ -2405,9 +2837,9 @@
       <w:color w:val="5A5A5A" w:themeColor="text1" w:themeTint="A5"/>
     </w:rPr>
   </w:style>
-  <w:style w:type="table" w:styleId="Tabelrasterlicht">
+  <w:style w:type="table" w:styleId="TableGridLight">
     <w:name w:val="Grid Table Light"/>
-    <w:basedOn w:val="Standaardtabel"/>
+    <w:basedOn w:val="TableNormal"/>
     <w:uiPriority w:val="40"/>
     <w:rsid w:val="00613755"/>
     <w:pPr>
@@ -2424,9 +2856,9 @@
       </w:tblBorders>
     </w:tblPr>
   </w:style>
-  <w:style w:type="character" w:styleId="Titelvanboek">
+  <w:style w:type="character" w:styleId="BookTitle">
     <w:name w:val="Book Title"/>
-    <w:basedOn w:val="Standaardalinea-lettertype"/>
+    <w:basedOn w:val="DefaultParagraphFont"/>
     <w:uiPriority w:val="33"/>
     <w:qFormat/>
     <w:rsid w:val="00412509"/>
@@ -2438,9 +2870,9 @@
       <w:spacing w:val="5"/>
     </w:rPr>
   </w:style>
-  <w:style w:type="paragraph" w:styleId="Lijstalinea">
+  <w:style w:type="paragraph" w:styleId="ListParagraph">
     <w:name w:val="List Paragraph"/>
-    <w:basedOn w:val="Standaard"/>
+    <w:basedOn w:val="Normal"/>
     <w:uiPriority w:val="34"/>
     <w:qFormat/>
     <w:rsid w:val="00B34F83"/>
@@ -2752,10 +3184,6 @@
 </file>
 
 <file path=customXml/item1.xml><?xml version="1.0" encoding="utf-8"?>
-<b:Sources xmlns:b="http://schemas.openxmlformats.org/officeDocument/2006/bibliography" xmlns="http://schemas.openxmlformats.org/officeDocument/2006/bibliography" SelectedStyle="\APASixthEditionOfficeOnline.xsl" StyleName="APA" Version="6"/>
-</file>
-
-<file path=customXml/item2.xml><?xml version="1.0" encoding="utf-8"?>
 <?mso-contentType ?>
 <FormTemplates xmlns="http://schemas.microsoft.com/sharepoint/v3/contenttype/forms">
   <Display>DocumentLibraryForm</Display>
@@ -2764,19 +3192,11 @@
 </FormTemplates>
 </file>
 
-<file path=customXml/item3.xml><?xml version="1.0" encoding="utf-8"?>
-<p:properties xmlns:p="http://schemas.microsoft.com/office/2006/metadata/properties" xmlns:xsi="http://www.w3.org/2001/XMLSchema-instance" xmlns:pc="http://schemas.microsoft.com/office/infopath/2007/PartnerControls">
-  <documentManagement>
-    <TaxCatchAll xmlns="a525567b-649d-460c-8e8e-4b8ff2198859" xsi:nil="true"/>
-    <lcf76f155ced4ddcb4097134ff3c332f xmlns="d6efa0f9-dae8-495f-a801-1a676c3280d6">
-      <Terms xmlns="http://schemas.microsoft.com/office/infopath/2007/PartnerControls"/>
-    </lcf76f155ced4ddcb4097134ff3c332f>
-    <ReferenceId xmlns="d6efa0f9-dae8-495f-a801-1a676c3280d6" xsi:nil="true"/>
-  </documentManagement>
-</p:properties>
+<file path=customXml/item2.xml><?xml version="1.0" encoding="utf-8"?>
+<b:Sources xmlns:b="http://schemas.openxmlformats.org/officeDocument/2006/bibliography" xmlns="http://schemas.openxmlformats.org/officeDocument/2006/bibliography" SelectedStyle="\APASixthEditionOfficeOnline.xsl" StyleName="APA" Version="6"/>
 </file>
 
-<file path=customXml/item4.xml><?xml version="1.0" encoding="utf-8"?>
+<file path=customXml/item3.xml><?xml version="1.0" encoding="utf-8"?>
 <ct:contentTypeSchema xmlns:ct="http://schemas.microsoft.com/office/2006/metadata/contentType" xmlns:ma="http://schemas.microsoft.com/office/2006/metadata/properties/metaAttributes" ct:_="" ma:_="" ma:contentTypeName="Document" ma:contentTypeID="0x010100665464867BBD6147A31646DF0461D184" ma:contentTypeVersion="12" ma:contentTypeDescription="Een nieuw document maken." ma:contentTypeScope="" ma:versionID="fb14baebca41b563e1502066157e2f79">
   <xsd:schema xmlns:xsd="http://www.w3.org/2001/XMLSchema" xmlns:xs="http://www.w3.org/2001/XMLSchema" xmlns:p="http://schemas.microsoft.com/office/2006/metadata/properties" xmlns:ns2="d6efa0f9-dae8-495f-a801-1a676c3280d6" xmlns:ns3="a525567b-649d-460c-8e8e-4b8ff2198859" targetNamespace="http://schemas.microsoft.com/office/2006/metadata/properties" ma:root="true" ma:fieldsID="b7c9fe1bf5062ab4e996756ff7dfce89" ns2:_="" ns3:_="">
     <xsd:import namespace="d6efa0f9-dae8-495f-a801-1a676c3280d6"/>
@@ -2977,7 +3397,27 @@
 </ct:contentTypeSchema>
 </file>
 
+<file path=customXml/item4.xml><?xml version="1.0" encoding="utf-8"?>
+<p:properties xmlns:p="http://schemas.microsoft.com/office/2006/metadata/properties" xmlns:xsi="http://www.w3.org/2001/XMLSchema-instance" xmlns:pc="http://schemas.microsoft.com/office/infopath/2007/PartnerControls">
+  <documentManagement>
+    <TaxCatchAll xmlns="a525567b-649d-460c-8e8e-4b8ff2198859" xsi:nil="true"/>
+    <lcf76f155ced4ddcb4097134ff3c332f xmlns="d6efa0f9-dae8-495f-a801-1a676c3280d6">
+      <Terms xmlns="http://schemas.microsoft.com/office/infopath/2007/PartnerControls"/>
+    </lcf76f155ced4ddcb4097134ff3c332f>
+    <ReferenceId xmlns="d6efa0f9-dae8-495f-a801-1a676c3280d6" xsi:nil="true"/>
+  </documentManagement>
+</p:properties>
+</file>
+
 <file path=customXml/itemProps1.xml><?xml version="1.0" encoding="utf-8"?>
+<ds:datastoreItem xmlns:ds="http://schemas.openxmlformats.org/officeDocument/2006/customXml" ds:itemID="{0A4EF1CA-211F-4D3B-A3A7-59A30722EE61}">
+  <ds:schemaRefs>
+    <ds:schemaRef ds:uri="http://schemas.microsoft.com/sharepoint/v3/contenttype/forms"/>
+  </ds:schemaRefs>
+</ds:datastoreItem>
+</file>
+
+<file path=customXml/itemProps2.xml><?xml version="1.0" encoding="utf-8"?>
 <ds:datastoreItem xmlns:ds="http://schemas.openxmlformats.org/officeDocument/2006/customXml" ds:itemID="{8162CAD7-841C-4740-BB05-9434E13DB1CA}">
   <ds:schemaRefs>
     <ds:schemaRef ds:uri="http://schemas.openxmlformats.org/officeDocument/2006/bibliography"/>
@@ -2985,25 +3425,32 @@
 </ds:datastoreItem>
 </file>
 
-<file path=customXml/itemProps2.xml><?xml version="1.0" encoding="utf-8"?>
-<ds:datastoreItem xmlns:ds="http://schemas.openxmlformats.org/officeDocument/2006/customXml" ds:itemID="{0A4EF1CA-211F-4D3B-A3A7-59A30722EE61}">
+<file path=customXml/itemProps3.xml><?xml version="1.0" encoding="utf-8"?>
+<ds:datastoreItem xmlns:ds="http://schemas.openxmlformats.org/officeDocument/2006/customXml" ds:itemID="{028CBD90-4097-4867-85DC-5E7A0B057941}">
   <ds:schemaRefs>
-    <ds:schemaRef ds:uri="http://schemas.microsoft.com/sharepoint/v3/contenttype/forms"/>
-  </ds:schemaRefs>
-</ds:datastoreItem>
-</file>
-
-<file path=customXml/itemProps3.xml><?xml version="1.0" encoding="utf-8"?>
-<ds:datastoreItem xmlns:ds="http://schemas.openxmlformats.org/officeDocument/2006/customXml" ds:itemID="{91F92A0A-AACE-43E5-89F9-369DFE81A653}">
-  <ds:schemaRefs>
+    <ds:schemaRef ds:uri="http://schemas.microsoft.com/office/2006/metadata/contentType"/>
+    <ds:schemaRef ds:uri="http://schemas.microsoft.com/office/2006/metadata/properties/metaAttributes"/>
+    <ds:schemaRef ds:uri="http://www.w3.org/2001/XMLSchema"/>
     <ds:schemaRef ds:uri="http://schemas.microsoft.com/office/2006/metadata/properties"/>
+    <ds:schemaRef ds:uri="d6efa0f9-dae8-495f-a801-1a676c3280d6"/>
+    <ds:schemaRef ds:uri="a525567b-649d-460c-8e8e-4b8ff2198859"/>
+    <ds:schemaRef ds:uri="http://schemas.microsoft.com/office/2006/documentManagement/types"/>
     <ds:schemaRef ds:uri="http://schemas.microsoft.com/office/infopath/2007/PartnerControls"/>
-    <ds:schemaRef ds:uri="32dd6115-ce5d-46b4-b638-9e7d5ca6cbee"/>
-    <ds:schemaRef ds:uri="094ecc41-7a37-40c9-8390-f18431712098"/>
+    <ds:schemaRef ds:uri="http://schemas.openxmlformats.org/package/2006/metadata/core-properties"/>
+    <ds:schemaRef ds:uri="http://purl.org/dc/elements/1.1/"/>
+    <ds:schemaRef ds:uri="http://purl.org/dc/terms/"/>
+    <ds:schemaRef ds:uri="http://schemas.microsoft.com/internal/obd"/>
   </ds:schemaRefs>
 </ds:datastoreItem>
 </file>
 
 <file path=customXml/itemProps4.xml><?xml version="1.0" encoding="utf-8"?>
-<ds:datastoreItem xmlns:ds="http://schemas.openxmlformats.org/officeDocument/2006/customXml" ds:itemID="{028CBD90-4097-4867-85DC-5E7A0B057941}"/>
+<ds:datastoreItem xmlns:ds="http://schemas.openxmlformats.org/officeDocument/2006/customXml" ds:itemID="{91F92A0A-AACE-43E5-89F9-369DFE81A653}">
+  <ds:schemaRefs>
+    <ds:schemaRef ds:uri="http://schemas.microsoft.com/office/2006/metadata/properties"/>
+    <ds:schemaRef ds:uri="http://schemas.microsoft.com/office/infopath/2007/PartnerControls"/>
+    <ds:schemaRef ds:uri="a525567b-649d-460c-8e8e-4b8ff2198859"/>
+    <ds:schemaRef ds:uri="d6efa0f9-dae8-495f-a801-1a676c3280d6"/>
+  </ds:schemaRefs>
+</ds:datastoreItem>
 </file>
</xml_diff>